<commit_message>
notes for theory and code
</commit_message>
<xml_diff>
--- a/Notes.docx
+++ b/Notes.docx
@@ -505,9 +505,21 @@
           <w:lang w:eastAsia="en-IN"/>
           <w14:ligatures w14:val="none"/>
         </w:rPr>
-        <w:t>TinyML.</w:t>
+        <w:t>TinyML</w:t>
       </w:r>
       <w:proofErr w:type="spellEnd"/>
+      <w:r>
+        <w:rPr>
+          <w:rFonts w:eastAsia="Times New Roman" w:cstheme="minorHAnsi"/>
+          <w:color w:val="454545"/>
+          <w:kern w:val="0"/>
+          <w:sz w:val="24"/>
+          <w:szCs w:val="24"/>
+          <w:lang w:eastAsia="en-IN"/>
+          <w14:ligatures w14:val="none"/>
+        </w:rPr>
+        <w:t>.</w:t>
+      </w:r>
     </w:p>
     <w:p>
       <w:pPr>
@@ -1069,21 +1081,7 @@
           <w:rFonts w:asciiTheme="minorHAnsi" w:hAnsiTheme="minorHAnsi" w:cstheme="minorHAnsi"/>
           <w:color w:val="454545"/>
         </w:rPr>
-        <w:t xml:space="preserve">And In </w:t>
-      </w:r>
-      <w:r>
-        <w:rPr>
-          <w:rFonts w:asciiTheme="minorHAnsi" w:hAnsiTheme="minorHAnsi" w:cstheme="minorHAnsi"/>
-          <w:color w:val="454545"/>
-        </w:rPr>
-        <w:t>the</w:t>
-      </w:r>
-      <w:r>
-        <w:rPr>
-          <w:rFonts w:asciiTheme="minorHAnsi" w:hAnsiTheme="minorHAnsi" w:cstheme="minorHAnsi"/>
-          <w:color w:val="454545"/>
-        </w:rPr>
-        <w:t xml:space="preserve"> Sea:</w:t>
+        <w:t>And In the Sea:</w:t>
       </w:r>
     </w:p>
     <w:p>
@@ -1422,20 +1420,7 @@
           <w:color w:val="454545"/>
         </w:rPr>
         <w:br/>
-      </w:r>
-      <w:r>
-        <w:rPr>
-          <w:rFonts w:asciiTheme="minorHAnsi" w:hAnsiTheme="minorHAnsi" w:cstheme="minorHAnsi"/>
-          <w:color w:val="454545"/>
-        </w:rPr>
-        <w:t xml:space="preserve">B. </w:t>
-      </w:r>
-      <w:r>
-        <w:rPr>
-          <w:rFonts w:asciiTheme="minorHAnsi" w:hAnsiTheme="minorHAnsi" w:cstheme="minorHAnsi"/>
-          <w:color w:val="454545"/>
-        </w:rPr>
-        <w:t>What do you consider to be the relevant ethical challenges? </w:t>
+        <w:t>B. What do you consider to be the relevant ethical challenges? </w:t>
       </w:r>
       <w:r>
         <w:rPr>
@@ -2286,6 +2271,9 @@
     <w:p>
       <w:pPr>
         <w:jc w:val="both"/>
+        <w:rPr>
+          <w:rFonts w:cstheme="minorHAnsi"/>
+        </w:rPr>
       </w:pPr>
     </w:p>
     <w:p>
@@ -2959,23 +2947,1358 @@
         <w:spacing w:before="300" w:after="340" w:line="384" w:lineRule="atLeast"/>
         <w:jc w:val="both"/>
         <w:rPr>
-          <w:rFonts w:eastAsia="Times New Roman" w:cstheme="minorHAnsi"/>
-          <w:color w:val="454545"/>
-          <w:kern w:val="0"/>
-          <w:lang w:eastAsia="en-IN"/>
-          <w14:ligatures w14:val="none"/>
-        </w:rPr>
-      </w:pPr>
-      <w:r>
-        <w:rPr>
           <w:rFonts w:cstheme="minorHAnsi"/>
           <w:color w:val="454545"/>
           <w:sz w:val="24"/>
           <w:szCs w:val="24"/>
           <w:shd w:val="clear" w:color="auto" w:fill="FFFFFF"/>
         </w:rPr>
+      </w:pPr>
+      <w:r>
+        <w:rPr>
+          <w:rFonts w:cstheme="minorHAnsi"/>
+          <w:color w:val="454545"/>
+          <w:sz w:val="24"/>
+          <w:szCs w:val="24"/>
+          <w:shd w:val="clear" w:color="auto" w:fill="FFFFFF"/>
+        </w:rPr>
         <w:t>You’ve now seen a very simple example for how computers can learn. There’s no great mystery to it -- it’s a simple algorithm of making a guess, measuring how good that guess is (aka the loss), and then using this information to optimize the guess, and continually repeating this process to improve the guess.</w:t>
       </w:r>
+    </w:p>
+    <w:p>
+      <w:pPr>
+        <w:shd w:val="clear" w:color="auto" w:fill="FFFFFF"/>
+        <w:spacing w:before="300" w:after="340" w:line="384" w:lineRule="atLeast"/>
+        <w:jc w:val="both"/>
+        <w:rPr>
+          <w:rFonts w:cstheme="minorHAnsi"/>
+          <w:b/>
+          <w:bCs/>
+          <w:color w:val="454545"/>
+          <w:sz w:val="28"/>
+          <w:szCs w:val="28"/>
+          <w:shd w:val="clear" w:color="auto" w:fill="FFFFFF"/>
+        </w:rPr>
+      </w:pPr>
+    </w:p>
+    <w:p>
+      <w:pPr>
+        <w:pStyle w:val="Heading1"/>
+        <w:shd w:val="clear" w:color="auto" w:fill="FFFFFF"/>
+        <w:spacing w:before="0"/>
+        <w:rPr>
+          <w:rFonts w:asciiTheme="minorHAnsi" w:hAnsiTheme="minorHAnsi" w:cstheme="minorHAnsi"/>
+          <w:b/>
+          <w:bCs/>
+          <w:color w:val="00262B"/>
+          <w:sz w:val="36"/>
+          <w:szCs w:val="36"/>
+        </w:rPr>
+      </w:pPr>
+      <w:r>
+        <w:rPr>
+          <w:rFonts w:asciiTheme="minorHAnsi" w:hAnsiTheme="minorHAnsi" w:cstheme="minorHAnsi"/>
+          <w:b/>
+          <w:bCs/>
+          <w:color w:val="00262B"/>
+          <w:sz w:val="36"/>
+          <w:szCs w:val="36"/>
+        </w:rPr>
+        <w:t>Initialization and learning</w:t>
+      </w:r>
+    </w:p>
+    <w:p>
+      <w:pPr>
+        <w:rPr>
+          <w:rFonts w:cstheme="minorHAnsi"/>
+        </w:rPr>
+      </w:pPr>
+    </w:p>
+    <w:p>
+      <w:pPr>
+        <w:pStyle w:val="NormalWeb"/>
+        <w:shd w:val="clear" w:color="auto" w:fill="FFFFFF"/>
+        <w:spacing w:before="0" w:beforeAutospacing="0" w:after="340" w:afterAutospacing="0" w:line="384" w:lineRule="atLeast"/>
+        <w:jc w:val="both"/>
+        <w:rPr>
+          <w:rFonts w:asciiTheme="minorHAnsi" w:hAnsiTheme="minorHAnsi" w:cstheme="minorHAnsi"/>
+          <w:color w:val="454545"/>
+        </w:rPr>
+      </w:pPr>
+      <w:r>
+        <w:rPr>
+          <w:rFonts w:asciiTheme="minorHAnsi" w:hAnsiTheme="minorHAnsi" w:cstheme="minorHAnsi"/>
+          <w:color w:val="454545"/>
+        </w:rPr>
+        <w:t xml:space="preserve">Recall that Machine Learning, the core process powering </w:t>
+      </w:r>
+      <w:proofErr w:type="spellStart"/>
+      <w:r>
+        <w:rPr>
+          <w:rFonts w:asciiTheme="minorHAnsi" w:hAnsiTheme="minorHAnsi" w:cstheme="minorHAnsi"/>
+          <w:color w:val="454545"/>
+        </w:rPr>
+        <w:t>TinyML</w:t>
+      </w:r>
+      <w:proofErr w:type="spellEnd"/>
+      <w:r>
+        <w:rPr>
+          <w:rFonts w:asciiTheme="minorHAnsi" w:hAnsiTheme="minorHAnsi" w:cstheme="minorHAnsi"/>
+          <w:color w:val="454545"/>
+        </w:rPr>
+        <w:t>, is the process of having Data and Answers, and from them attempting to infer the rules that link them:</w:t>
+      </w:r>
+    </w:p>
+    <w:p>
+      <w:pPr>
+        <w:pStyle w:val="NormalWeb"/>
+        <w:shd w:val="clear" w:color="auto" w:fill="FFFFFF"/>
+        <w:spacing w:before="300" w:beforeAutospacing="0" w:after="340" w:afterAutospacing="0" w:line="384" w:lineRule="atLeast"/>
+        <w:rPr>
+          <w:rFonts w:asciiTheme="minorHAnsi" w:hAnsiTheme="minorHAnsi" w:cstheme="minorHAnsi"/>
+          <w:color w:val="454545"/>
+        </w:rPr>
+      </w:pPr>
+      <w:r>
+        <w:rPr>
+          <w:rFonts w:asciiTheme="minorHAnsi" w:hAnsiTheme="minorHAnsi" w:cstheme="minorHAnsi"/>
+          <w:noProof/>
+          <w:color w:val="454545"/>
+        </w:rPr>
+        <w:drawing>
+          <wp:inline distT="0" distB="0" distL="0" distR="0" wp14:anchorId="65F82CF4" wp14:editId="08610D11">
+            <wp:extent cx="5731510" cy="1053465"/>
+            <wp:effectExtent l="0" t="0" r="2540" b="0"/>
+            <wp:docPr id="1120428634" name="Picture 10" descr="Answers and data feed into machine learning and from this rules emerge."/>
+            <wp:cNvGraphicFramePr>
+              <a:graphicFrameLocks xmlns:a="http://schemas.openxmlformats.org/drawingml/2006/main" noChangeAspect="1"/>
+            </wp:cNvGraphicFramePr>
+            <a:graphic xmlns:a="http://schemas.openxmlformats.org/drawingml/2006/main">
+              <a:graphicData uri="http://schemas.openxmlformats.org/drawingml/2006/picture">
+                <pic:pic xmlns:pic="http://schemas.openxmlformats.org/drawingml/2006/picture">
+                  <pic:nvPicPr>
+                    <pic:cNvPr id="0" name="Picture 1" descr="Answers and data feed into machine learning and from this rules emerge."/>
+                    <pic:cNvPicPr>
+                      <a:picLocks noChangeAspect="1" noChangeArrowheads="1"/>
+                    </pic:cNvPicPr>
+                  </pic:nvPicPr>
+                  <pic:blipFill>
+                    <a:blip r:embed="rId17">
+                      <a:extLst>
+                        <a:ext uri="{28A0092B-C50C-407E-A947-70E740481C1C}">
+                          <a14:useLocalDpi xmlns:a14="http://schemas.microsoft.com/office/drawing/2010/main" val="0"/>
+                        </a:ext>
+                      </a:extLst>
+                    </a:blip>
+                    <a:srcRect/>
+                    <a:stretch>
+                      <a:fillRect/>
+                    </a:stretch>
+                  </pic:blipFill>
+                  <pic:spPr bwMode="auto">
+                    <a:xfrm>
+                      <a:off x="0" y="0"/>
+                      <a:ext cx="5731510" cy="1053465"/>
+                    </a:xfrm>
+                    <a:prstGeom prst="rect">
+                      <a:avLst/>
+                    </a:prstGeom>
+                    <a:noFill/>
+                    <a:ln>
+                      <a:noFill/>
+                    </a:ln>
+                  </pic:spPr>
+                </pic:pic>
+              </a:graphicData>
+            </a:graphic>
+          </wp:inline>
+        </w:drawing>
+      </w:r>
+    </w:p>
+    <w:p>
+      <w:pPr>
+        <w:pStyle w:val="NormalWeb"/>
+        <w:shd w:val="clear" w:color="auto" w:fill="FFFFFF"/>
+        <w:spacing w:before="300" w:beforeAutospacing="0" w:after="340" w:afterAutospacing="0" w:line="384" w:lineRule="atLeast"/>
+        <w:jc w:val="both"/>
+        <w:rPr>
+          <w:rFonts w:asciiTheme="minorHAnsi" w:hAnsiTheme="minorHAnsi" w:cstheme="minorHAnsi"/>
+          <w:color w:val="454545"/>
+        </w:rPr>
+      </w:pPr>
+      <w:r>
+        <w:rPr>
+          <w:rFonts w:asciiTheme="minorHAnsi" w:hAnsiTheme="minorHAnsi" w:cstheme="minorHAnsi"/>
+          <w:color w:val="454545"/>
+        </w:rPr>
+        <w:t>So, if your </w:t>
+      </w:r>
+      <w:r>
+        <w:rPr>
+          <w:rStyle w:val="Strong"/>
+          <w:rFonts w:asciiTheme="minorHAnsi" w:hAnsiTheme="minorHAnsi" w:cstheme="minorHAnsi"/>
+          <w:color w:val="454545"/>
+        </w:rPr>
+        <w:t>data</w:t>
+      </w:r>
+      <w:r>
+        <w:rPr>
+          <w:rFonts w:asciiTheme="minorHAnsi" w:hAnsiTheme="minorHAnsi" w:cstheme="minorHAnsi"/>
+          <w:color w:val="454545"/>
+        </w:rPr>
+        <w:t> is the numbers in this set: [-1, 0 , 1, 2, 3, 4] , and your corresponding </w:t>
+      </w:r>
+      <w:r>
+        <w:rPr>
+          <w:rStyle w:val="Strong"/>
+          <w:rFonts w:asciiTheme="minorHAnsi" w:hAnsiTheme="minorHAnsi" w:cstheme="minorHAnsi"/>
+          <w:color w:val="454545"/>
+        </w:rPr>
+        <w:t>answers</w:t>
+      </w:r>
+      <w:r>
+        <w:rPr>
+          <w:rFonts w:asciiTheme="minorHAnsi" w:hAnsiTheme="minorHAnsi" w:cstheme="minorHAnsi"/>
+          <w:color w:val="454545"/>
+        </w:rPr>
+        <w:t xml:space="preserve"> are the numbers in this set: [-3, -1, 1, 3, 5, 7], one way to begin to </w:t>
+      </w:r>
+      <w:r>
+        <w:rPr>
+          <w:rFonts w:asciiTheme="minorHAnsi" w:hAnsiTheme="minorHAnsi" w:cstheme="minorHAnsi"/>
+          <w:color w:val="454545"/>
+        </w:rPr>
+        <w:lastRenderedPageBreak/>
+        <w:t xml:space="preserve">infer the relationship between them (assuming it’s linear) is to have a function, where we say Y = </w:t>
+      </w:r>
+      <w:proofErr w:type="spellStart"/>
+      <w:r>
+        <w:rPr>
+          <w:rFonts w:asciiTheme="minorHAnsi" w:hAnsiTheme="minorHAnsi" w:cstheme="minorHAnsi"/>
+          <w:color w:val="454545"/>
+        </w:rPr>
+        <w:t>wX+b</w:t>
+      </w:r>
+      <w:proofErr w:type="spellEnd"/>
+      <w:r>
+        <w:rPr>
+          <w:rFonts w:asciiTheme="minorHAnsi" w:hAnsiTheme="minorHAnsi" w:cstheme="minorHAnsi"/>
+          <w:color w:val="454545"/>
+        </w:rPr>
+        <w:t>, and we have to try to figure out the values of w and b.</w:t>
+      </w:r>
+    </w:p>
+    <w:p>
+      <w:pPr>
+        <w:pStyle w:val="NormalWeb"/>
+        <w:shd w:val="clear" w:color="auto" w:fill="FFFFFF"/>
+        <w:spacing w:before="300" w:beforeAutospacing="0" w:after="340" w:afterAutospacing="0" w:line="384" w:lineRule="atLeast"/>
+        <w:jc w:val="both"/>
+        <w:rPr>
+          <w:rFonts w:asciiTheme="minorHAnsi" w:hAnsiTheme="minorHAnsi" w:cstheme="minorHAnsi"/>
+          <w:color w:val="454545"/>
+        </w:rPr>
+      </w:pPr>
+      <w:r>
+        <w:rPr>
+          <w:rFonts w:asciiTheme="minorHAnsi" w:hAnsiTheme="minorHAnsi" w:cstheme="minorHAnsi"/>
+          <w:color w:val="454545"/>
+        </w:rPr>
+        <w:t>A process to do this is shown below:</w:t>
+      </w:r>
+    </w:p>
+    <w:p>
+      <w:pPr>
+        <w:pStyle w:val="NormalWeb"/>
+        <w:shd w:val="clear" w:color="auto" w:fill="FFFFFF"/>
+        <w:spacing w:before="300" w:beforeAutospacing="0" w:after="340" w:afterAutospacing="0" w:line="384" w:lineRule="atLeast"/>
+        <w:rPr>
+          <w:rFonts w:asciiTheme="minorHAnsi" w:hAnsiTheme="minorHAnsi" w:cstheme="minorHAnsi"/>
+          <w:color w:val="454545"/>
+        </w:rPr>
+      </w:pPr>
+      <w:r>
+        <w:rPr>
+          <w:rFonts w:asciiTheme="minorHAnsi" w:hAnsiTheme="minorHAnsi" w:cstheme="minorHAnsi"/>
+          <w:noProof/>
+          <w:color w:val="454545"/>
+        </w:rPr>
+        <w:drawing>
+          <wp:inline distT="0" distB="0" distL="0" distR="0" wp14:anchorId="7CE17397" wp14:editId="14A202F2">
+            <wp:extent cx="5731510" cy="1369695"/>
+            <wp:effectExtent l="0" t="0" r="2540" b="1905"/>
+            <wp:docPr id="2108681635" name="Picture 9" descr="Making a guess leads to measuring your accuracy which leads to optimizing your guess. This then gets repeated where you make a guess again and repeat the process. Arrows connect the steps"/>
+            <wp:cNvGraphicFramePr>
+              <a:graphicFrameLocks xmlns:a="http://schemas.openxmlformats.org/drawingml/2006/main" noChangeAspect="1"/>
+            </wp:cNvGraphicFramePr>
+            <a:graphic xmlns:a="http://schemas.openxmlformats.org/drawingml/2006/main">
+              <a:graphicData uri="http://schemas.openxmlformats.org/drawingml/2006/picture">
+                <pic:pic xmlns:pic="http://schemas.openxmlformats.org/drawingml/2006/picture">
+                  <pic:nvPicPr>
+                    <pic:cNvPr id="0" name="Picture 2" descr="Making a guess leads to measuring your accuracy which leads to optimizing your guess. This then gets repeated where you make a guess again and repeat the process. Arrows connect the steps"/>
+                    <pic:cNvPicPr>
+                      <a:picLocks noChangeAspect="1" noChangeArrowheads="1"/>
+                    </pic:cNvPicPr>
+                  </pic:nvPicPr>
+                  <pic:blipFill>
+                    <a:blip r:embed="rId18">
+                      <a:extLst>
+                        <a:ext uri="{28A0092B-C50C-407E-A947-70E740481C1C}">
+                          <a14:useLocalDpi xmlns:a14="http://schemas.microsoft.com/office/drawing/2010/main" val="0"/>
+                        </a:ext>
+                      </a:extLst>
+                    </a:blip>
+                    <a:srcRect/>
+                    <a:stretch>
+                      <a:fillRect/>
+                    </a:stretch>
+                  </pic:blipFill>
+                  <pic:spPr bwMode="auto">
+                    <a:xfrm>
+                      <a:off x="0" y="0"/>
+                      <a:ext cx="5731510" cy="1369695"/>
+                    </a:xfrm>
+                    <a:prstGeom prst="rect">
+                      <a:avLst/>
+                    </a:prstGeom>
+                    <a:noFill/>
+                    <a:ln>
+                      <a:noFill/>
+                    </a:ln>
+                  </pic:spPr>
+                </pic:pic>
+              </a:graphicData>
+            </a:graphic>
+          </wp:inline>
+        </w:drawing>
+      </w:r>
+    </w:p>
+    <w:p>
+      <w:pPr>
+        <w:pStyle w:val="NormalWeb"/>
+        <w:shd w:val="clear" w:color="auto" w:fill="FFFFFF"/>
+        <w:spacing w:before="300" w:beforeAutospacing="0" w:after="340" w:afterAutospacing="0" w:line="384" w:lineRule="atLeast"/>
+        <w:jc w:val="both"/>
+        <w:rPr>
+          <w:rFonts w:asciiTheme="minorHAnsi" w:hAnsiTheme="minorHAnsi" w:cstheme="minorHAnsi"/>
+          <w:color w:val="454545"/>
+        </w:rPr>
+      </w:pPr>
+      <w:r>
+        <w:rPr>
+          <w:rFonts w:asciiTheme="minorHAnsi" w:hAnsiTheme="minorHAnsi" w:cstheme="minorHAnsi"/>
+          <w:color w:val="454545"/>
+        </w:rPr>
+        <w:t>We could make a guess as to the values of w and b, and measure how accurate that guess is.</w:t>
+      </w:r>
+    </w:p>
+    <w:p>
+      <w:pPr>
+        <w:pStyle w:val="NormalWeb"/>
+        <w:shd w:val="clear" w:color="auto" w:fill="FFFFFF"/>
+        <w:spacing w:before="300" w:beforeAutospacing="0" w:after="340" w:afterAutospacing="0" w:line="384" w:lineRule="atLeast"/>
+        <w:jc w:val="both"/>
+        <w:rPr>
+          <w:rFonts w:asciiTheme="minorHAnsi" w:hAnsiTheme="minorHAnsi" w:cstheme="minorHAnsi"/>
+          <w:color w:val="454545"/>
+        </w:rPr>
+      </w:pPr>
+      <w:r>
+        <w:rPr>
+          <w:rFonts w:asciiTheme="minorHAnsi" w:hAnsiTheme="minorHAnsi" w:cstheme="minorHAnsi"/>
+          <w:color w:val="454545"/>
+        </w:rPr>
+        <w:t xml:space="preserve">So, for example, if we guess that w=10, and b = -10, we </w:t>
+      </w:r>
+      <w:proofErr w:type="gramStart"/>
+      <w:r>
+        <w:rPr>
+          <w:rFonts w:asciiTheme="minorHAnsi" w:hAnsiTheme="minorHAnsi" w:cstheme="minorHAnsi"/>
+          <w:color w:val="454545"/>
+        </w:rPr>
+        <w:t>would</w:t>
+      </w:r>
+      <w:proofErr w:type="gramEnd"/>
+      <w:r>
+        <w:rPr>
+          <w:rFonts w:asciiTheme="minorHAnsi" w:hAnsiTheme="minorHAnsi" w:cstheme="minorHAnsi"/>
+          <w:color w:val="454545"/>
+        </w:rPr>
+        <w:t xml:space="preserve"> get the set of </w:t>
+      </w:r>
+      <w:r>
+        <w:rPr>
+          <w:rStyle w:val="Strong"/>
+          <w:rFonts w:asciiTheme="minorHAnsi" w:hAnsiTheme="minorHAnsi" w:cstheme="minorHAnsi"/>
+          <w:color w:val="454545"/>
+        </w:rPr>
+        <w:t>answers</w:t>
+      </w:r>
+      <w:r>
+        <w:rPr>
+          <w:rFonts w:asciiTheme="minorHAnsi" w:hAnsiTheme="minorHAnsi" w:cstheme="minorHAnsi"/>
+          <w:color w:val="454545"/>
+        </w:rPr>
+        <w:t> for our data as [-20, -10, 0, 10, 20, 30], where our </w:t>
+      </w:r>
+      <w:r>
+        <w:rPr>
+          <w:rFonts w:asciiTheme="minorHAnsi" w:hAnsiTheme="minorHAnsi" w:cstheme="minorHAnsi"/>
+          <w:i/>
+          <w:iCs/>
+          <w:color w:val="454545"/>
+        </w:rPr>
+        <w:t>correct</w:t>
+      </w:r>
+      <w:r>
+        <w:rPr>
+          <w:rFonts w:asciiTheme="minorHAnsi" w:hAnsiTheme="minorHAnsi" w:cstheme="minorHAnsi"/>
+          <w:color w:val="454545"/>
+        </w:rPr>
+        <w:t> answers are [-3, -1, 1, 3, 5, 7].</w:t>
+      </w:r>
+    </w:p>
+    <w:p>
+      <w:pPr>
+        <w:pStyle w:val="NormalWeb"/>
+        <w:shd w:val="clear" w:color="auto" w:fill="FFFFFF"/>
+        <w:spacing w:before="300" w:beforeAutospacing="0" w:after="340" w:afterAutospacing="0" w:line="384" w:lineRule="atLeast"/>
+        <w:jc w:val="both"/>
+        <w:rPr>
+          <w:rFonts w:asciiTheme="minorHAnsi" w:hAnsiTheme="minorHAnsi" w:cstheme="minorHAnsi"/>
+          <w:color w:val="454545"/>
+        </w:rPr>
+      </w:pPr>
+      <w:r>
+        <w:rPr>
+          <w:rFonts w:asciiTheme="minorHAnsi" w:hAnsiTheme="minorHAnsi" w:cstheme="minorHAnsi"/>
+          <w:color w:val="454545"/>
+        </w:rPr>
+        <w:t>From this we can measure our </w:t>
+      </w:r>
+      <w:r>
+        <w:rPr>
+          <w:rStyle w:val="Emphasis"/>
+          <w:rFonts w:asciiTheme="minorHAnsi" w:hAnsiTheme="minorHAnsi" w:cstheme="minorHAnsi"/>
+          <w:color w:val="454545"/>
+        </w:rPr>
+        <w:t>loss</w:t>
+      </w:r>
+      <w:r>
+        <w:rPr>
+          <w:rFonts w:asciiTheme="minorHAnsi" w:hAnsiTheme="minorHAnsi" w:cstheme="minorHAnsi"/>
+          <w:color w:val="454545"/>
+        </w:rPr>
+        <w:t>, by plotting our predicted answer against our actual answer.</w:t>
+      </w:r>
+    </w:p>
+    <w:p>
+      <w:pPr>
+        <w:pStyle w:val="NormalWeb"/>
+        <w:shd w:val="clear" w:color="auto" w:fill="FFFFFF"/>
+        <w:spacing w:before="300" w:beforeAutospacing="0" w:after="340" w:afterAutospacing="0" w:line="384" w:lineRule="atLeast"/>
+        <w:rPr>
+          <w:rFonts w:asciiTheme="minorHAnsi" w:hAnsiTheme="minorHAnsi" w:cstheme="minorHAnsi"/>
+          <w:color w:val="454545"/>
+        </w:rPr>
+      </w:pPr>
+      <w:r>
+        <w:rPr>
+          <w:rFonts w:asciiTheme="minorHAnsi" w:hAnsiTheme="minorHAnsi" w:cstheme="minorHAnsi"/>
+          <w:noProof/>
+          <w:color w:val="454545"/>
+        </w:rPr>
+        <w:drawing>
+          <wp:inline distT="0" distB="0" distL="0" distR="0" wp14:anchorId="701C57B9" wp14:editId="2CD8C633">
+            <wp:extent cx="5600700" cy="3352800"/>
+            <wp:effectExtent l="0" t="0" r="0" b="0"/>
+            <wp:docPr id="578009481" name="Picture 8" descr="A scatter plot showing the correct answer as compared to the predicted answer which is plotted for the given guess. The correct answer dots are colored blue and start at y = -3 at x = -1 and increase linearly to y = 7 at x = 4. This is compared to predicted values dots colored red starting at y = -20 at x = -1 and increasing linearly to y = 30 at x = 4."/>
+            <wp:cNvGraphicFramePr>
+              <a:graphicFrameLocks xmlns:a="http://schemas.openxmlformats.org/drawingml/2006/main" noChangeAspect="1"/>
+            </wp:cNvGraphicFramePr>
+            <a:graphic xmlns:a="http://schemas.openxmlformats.org/drawingml/2006/main">
+              <a:graphicData uri="http://schemas.openxmlformats.org/drawingml/2006/picture">
+                <pic:pic xmlns:pic="http://schemas.openxmlformats.org/drawingml/2006/picture">
+                  <pic:nvPicPr>
+                    <pic:cNvPr id="0" name="Picture 3" descr="A scatter plot showing the correct answer as compared to the predicted answer which is plotted for the given guess. The correct answer dots are colored blue and start at y = -3 at x = -1 and increase linearly to y = 7 at x = 4. This is compared to predicted values dots colored red starting at y = -20 at x = -1 and increasing linearly to y = 30 at x = 4."/>
+                    <pic:cNvPicPr>
+                      <a:picLocks noChangeAspect="1" noChangeArrowheads="1"/>
+                    </pic:cNvPicPr>
+                  </pic:nvPicPr>
+                  <pic:blipFill>
+                    <a:blip r:embed="rId19">
+                      <a:extLst>
+                        <a:ext uri="{28A0092B-C50C-407E-A947-70E740481C1C}">
+                          <a14:useLocalDpi xmlns:a14="http://schemas.microsoft.com/office/drawing/2010/main" val="0"/>
+                        </a:ext>
+                      </a:extLst>
+                    </a:blip>
+                    <a:srcRect/>
+                    <a:stretch>
+                      <a:fillRect/>
+                    </a:stretch>
+                  </pic:blipFill>
+                  <pic:spPr bwMode="auto">
+                    <a:xfrm>
+                      <a:off x="0" y="0"/>
+                      <a:ext cx="5600700" cy="3352800"/>
+                    </a:xfrm>
+                    <a:prstGeom prst="rect">
+                      <a:avLst/>
+                    </a:prstGeom>
+                    <a:noFill/>
+                    <a:ln>
+                      <a:noFill/>
+                    </a:ln>
+                  </pic:spPr>
+                </pic:pic>
+              </a:graphicData>
+            </a:graphic>
+          </wp:inline>
+        </w:drawing>
+      </w:r>
+    </w:p>
+    <w:p>
+      <w:pPr>
+        <w:pStyle w:val="NormalWeb"/>
+        <w:shd w:val="clear" w:color="auto" w:fill="FFFFFF"/>
+        <w:spacing w:before="300" w:beforeAutospacing="0" w:after="340" w:afterAutospacing="0" w:line="384" w:lineRule="atLeast"/>
+        <w:rPr>
+          <w:rFonts w:asciiTheme="minorHAnsi" w:hAnsiTheme="minorHAnsi" w:cstheme="minorHAnsi"/>
+          <w:color w:val="454545"/>
+        </w:rPr>
+      </w:pPr>
+      <w:r>
+        <w:rPr>
+          <w:rFonts w:asciiTheme="minorHAnsi" w:hAnsiTheme="minorHAnsi" w:cstheme="minorHAnsi"/>
+          <w:color w:val="454545"/>
+        </w:rPr>
+        <w:t xml:space="preserve">So, for example, for x=-1, we predicted -20, when the answer is </w:t>
+      </w:r>
+      <w:proofErr w:type="gramStart"/>
+      <w:r>
+        <w:rPr>
+          <w:rFonts w:asciiTheme="minorHAnsi" w:hAnsiTheme="minorHAnsi" w:cstheme="minorHAnsi"/>
+          <w:color w:val="454545"/>
+        </w:rPr>
+        <w:t>actually -3</w:t>
+      </w:r>
+      <w:proofErr w:type="gramEnd"/>
+      <w:r>
+        <w:rPr>
+          <w:rFonts w:asciiTheme="minorHAnsi" w:hAnsiTheme="minorHAnsi" w:cstheme="minorHAnsi"/>
+          <w:color w:val="454545"/>
+        </w:rPr>
+        <w:t>, so we are off by -17</w:t>
+      </w:r>
+    </w:p>
+    <w:p>
+      <w:pPr>
+        <w:pStyle w:val="NormalWeb"/>
+        <w:shd w:val="clear" w:color="auto" w:fill="FFFFFF"/>
+        <w:spacing w:before="300" w:beforeAutospacing="0" w:after="340" w:afterAutospacing="0" w:line="384" w:lineRule="atLeast"/>
+        <w:rPr>
+          <w:rFonts w:asciiTheme="minorHAnsi" w:hAnsiTheme="minorHAnsi" w:cstheme="minorHAnsi"/>
+          <w:color w:val="454545"/>
+        </w:rPr>
+      </w:pPr>
+      <w:r>
+        <w:rPr>
+          <w:rFonts w:asciiTheme="minorHAnsi" w:hAnsiTheme="minorHAnsi" w:cstheme="minorHAnsi"/>
+          <w:noProof/>
+          <w:color w:val="454545"/>
+        </w:rPr>
+        <w:lastRenderedPageBreak/>
+        <w:drawing>
+          <wp:inline distT="0" distB="0" distL="0" distR="0" wp14:anchorId="0A5E3565" wp14:editId="50D92CA8">
+            <wp:extent cx="5638800" cy="3230880"/>
+            <wp:effectExtent l="0" t="0" r="0" b="7620"/>
+            <wp:docPr id="2041461936" name="Picture 7" descr="The same scatter plot from above is shown highlighting the error at x = -1 showing an error of -17 (predicted value of -20 vs. actual value of -3)."/>
+            <wp:cNvGraphicFramePr>
+              <a:graphicFrameLocks xmlns:a="http://schemas.openxmlformats.org/drawingml/2006/main" noChangeAspect="1"/>
+            </wp:cNvGraphicFramePr>
+            <a:graphic xmlns:a="http://schemas.openxmlformats.org/drawingml/2006/main">
+              <a:graphicData uri="http://schemas.openxmlformats.org/drawingml/2006/picture">
+                <pic:pic xmlns:pic="http://schemas.openxmlformats.org/drawingml/2006/picture">
+                  <pic:nvPicPr>
+                    <pic:cNvPr id="0" name="Picture 4" descr="The same scatter plot from above is shown highlighting the error at x = -1 showing an error of -17 (predicted value of -20 vs. actual value of -3)."/>
+                    <pic:cNvPicPr>
+                      <a:picLocks noChangeAspect="1" noChangeArrowheads="1"/>
+                    </pic:cNvPicPr>
+                  </pic:nvPicPr>
+                  <pic:blipFill>
+                    <a:blip r:embed="rId20">
+                      <a:extLst>
+                        <a:ext uri="{28A0092B-C50C-407E-A947-70E740481C1C}">
+                          <a14:useLocalDpi xmlns:a14="http://schemas.microsoft.com/office/drawing/2010/main" val="0"/>
+                        </a:ext>
+                      </a:extLst>
+                    </a:blip>
+                    <a:srcRect/>
+                    <a:stretch>
+                      <a:fillRect/>
+                    </a:stretch>
+                  </pic:blipFill>
+                  <pic:spPr bwMode="auto">
+                    <a:xfrm>
+                      <a:off x="0" y="0"/>
+                      <a:ext cx="5638800" cy="3230880"/>
+                    </a:xfrm>
+                    <a:prstGeom prst="rect">
+                      <a:avLst/>
+                    </a:prstGeom>
+                    <a:noFill/>
+                    <a:ln>
+                      <a:noFill/>
+                    </a:ln>
+                  </pic:spPr>
+                </pic:pic>
+              </a:graphicData>
+            </a:graphic>
+          </wp:inline>
+        </w:drawing>
+      </w:r>
+    </w:p>
+    <w:p>
+      <w:pPr>
+        <w:pStyle w:val="NormalWeb"/>
+        <w:shd w:val="clear" w:color="auto" w:fill="FFFFFF"/>
+        <w:spacing w:before="300" w:beforeAutospacing="0" w:after="340" w:afterAutospacing="0" w:line="384" w:lineRule="atLeast"/>
+        <w:rPr>
+          <w:rFonts w:asciiTheme="minorHAnsi" w:hAnsiTheme="minorHAnsi" w:cstheme="minorHAnsi"/>
+          <w:color w:val="454545"/>
+        </w:rPr>
+      </w:pPr>
+      <w:r>
+        <w:rPr>
+          <w:rFonts w:asciiTheme="minorHAnsi" w:hAnsiTheme="minorHAnsi" w:cstheme="minorHAnsi"/>
+          <w:color w:val="454545"/>
+        </w:rPr>
+        <w:t>And when x=3, we predicted the answer to be 20, when in fact it is supposed to be 5, so we have an error of 15.</w:t>
+      </w:r>
+    </w:p>
+    <w:p>
+      <w:pPr>
+        <w:pStyle w:val="NormalWeb"/>
+        <w:shd w:val="clear" w:color="auto" w:fill="FFFFFF"/>
+        <w:spacing w:before="300" w:beforeAutospacing="0" w:after="340" w:afterAutospacing="0" w:line="384" w:lineRule="atLeast"/>
+        <w:rPr>
+          <w:rFonts w:asciiTheme="minorHAnsi" w:hAnsiTheme="minorHAnsi" w:cstheme="minorHAnsi"/>
+          <w:color w:val="454545"/>
+        </w:rPr>
+      </w:pPr>
+      <w:r>
+        <w:rPr>
+          <w:rFonts w:asciiTheme="minorHAnsi" w:hAnsiTheme="minorHAnsi" w:cstheme="minorHAnsi"/>
+          <w:noProof/>
+          <w:color w:val="454545"/>
+        </w:rPr>
+        <w:drawing>
+          <wp:inline distT="0" distB="0" distL="0" distR="0" wp14:anchorId="5B33076E" wp14:editId="38625E9A">
+            <wp:extent cx="5731510" cy="3611245"/>
+            <wp:effectExtent l="0" t="0" r="2540" b="8255"/>
+            <wp:docPr id="1101364326" name="Picture 6" descr="Again the same scatter plot from above is shown now highlighting the error at x = 3 of 15 (predicted value of 20 vs. actual value of 5)."/>
+            <wp:cNvGraphicFramePr>
+              <a:graphicFrameLocks xmlns:a="http://schemas.openxmlformats.org/drawingml/2006/main" noChangeAspect="1"/>
+            </wp:cNvGraphicFramePr>
+            <a:graphic xmlns:a="http://schemas.openxmlformats.org/drawingml/2006/main">
+              <a:graphicData uri="http://schemas.openxmlformats.org/drawingml/2006/picture">
+                <pic:pic xmlns:pic="http://schemas.openxmlformats.org/drawingml/2006/picture">
+                  <pic:nvPicPr>
+                    <pic:cNvPr id="0" name="Picture 5" descr="Again the same scatter plot from above is shown now highlighting the error at x = 3 of 15 (predicted value of 20 vs. actual value of 5)."/>
+                    <pic:cNvPicPr>
+                      <a:picLocks noChangeAspect="1" noChangeArrowheads="1"/>
+                    </pic:cNvPicPr>
+                  </pic:nvPicPr>
+                  <pic:blipFill>
+                    <a:blip r:embed="rId21">
+                      <a:extLst>
+                        <a:ext uri="{28A0092B-C50C-407E-A947-70E740481C1C}">
+                          <a14:useLocalDpi xmlns:a14="http://schemas.microsoft.com/office/drawing/2010/main" val="0"/>
+                        </a:ext>
+                      </a:extLst>
+                    </a:blip>
+                    <a:srcRect/>
+                    <a:stretch>
+                      <a:fillRect/>
+                    </a:stretch>
+                  </pic:blipFill>
+                  <pic:spPr bwMode="auto">
+                    <a:xfrm>
+                      <a:off x="0" y="0"/>
+                      <a:ext cx="5731510" cy="3611245"/>
+                    </a:xfrm>
+                    <a:prstGeom prst="rect">
+                      <a:avLst/>
+                    </a:prstGeom>
+                    <a:noFill/>
+                    <a:ln>
+                      <a:noFill/>
+                    </a:ln>
+                  </pic:spPr>
+                </pic:pic>
+              </a:graphicData>
+            </a:graphic>
+          </wp:inline>
+        </w:drawing>
+      </w:r>
+    </w:p>
+    <w:p>
+      <w:pPr>
+        <w:pStyle w:val="NormalWeb"/>
+        <w:shd w:val="clear" w:color="auto" w:fill="FFFFFF"/>
+        <w:spacing w:before="300" w:beforeAutospacing="0" w:after="340" w:afterAutospacing="0" w:line="384" w:lineRule="atLeast"/>
+        <w:rPr>
+          <w:rFonts w:asciiTheme="minorHAnsi" w:hAnsiTheme="minorHAnsi" w:cstheme="minorHAnsi"/>
+          <w:color w:val="454545"/>
+        </w:rPr>
+      </w:pPr>
+      <w:r>
+        <w:rPr>
+          <w:rFonts w:asciiTheme="minorHAnsi" w:hAnsiTheme="minorHAnsi" w:cstheme="minorHAnsi"/>
+          <w:color w:val="454545"/>
+        </w:rPr>
+        <w:t>If we want to find out our error, we could average each of these.</w:t>
+      </w:r>
+    </w:p>
+    <w:p>
+      <w:pPr>
+        <w:pStyle w:val="NormalWeb"/>
+        <w:shd w:val="clear" w:color="auto" w:fill="FFFFFF"/>
+        <w:spacing w:before="300" w:beforeAutospacing="0" w:after="340" w:afterAutospacing="0" w:line="384" w:lineRule="atLeast"/>
+        <w:jc w:val="both"/>
+        <w:rPr>
+          <w:rFonts w:asciiTheme="minorHAnsi" w:hAnsiTheme="minorHAnsi" w:cstheme="minorHAnsi"/>
+          <w:color w:val="454545"/>
+        </w:rPr>
+      </w:pPr>
+      <w:r>
+        <w:rPr>
+          <w:rFonts w:asciiTheme="minorHAnsi" w:hAnsiTheme="minorHAnsi" w:cstheme="minorHAnsi"/>
+          <w:color w:val="454545"/>
+        </w:rPr>
+        <w:lastRenderedPageBreak/>
+        <w:t>However, by doing this our negative (-17) and positive (15) errors would mostly cancel out, so the smart thing to do to ensure that we don’t have them do this is to </w:t>
+      </w:r>
+      <w:r>
+        <w:rPr>
+          <w:rStyle w:val="Emphasis"/>
+          <w:rFonts w:asciiTheme="minorHAnsi" w:hAnsiTheme="minorHAnsi" w:cstheme="minorHAnsi"/>
+          <w:color w:val="454545"/>
+        </w:rPr>
+        <w:t>square </w:t>
+      </w:r>
+      <w:r>
+        <w:rPr>
+          <w:rFonts w:asciiTheme="minorHAnsi" w:hAnsiTheme="minorHAnsi" w:cstheme="minorHAnsi"/>
+          <w:color w:val="454545"/>
+        </w:rPr>
+        <w:t>the error amount, average out the squares of the errors, and then get the square root of that.</w:t>
+      </w:r>
+    </w:p>
+    <w:p>
+      <w:pPr>
+        <w:pStyle w:val="NormalWeb"/>
+        <w:shd w:val="clear" w:color="auto" w:fill="FFFFFF"/>
+        <w:spacing w:before="300" w:beforeAutospacing="0" w:after="340" w:afterAutospacing="0" w:line="384" w:lineRule="atLeast"/>
+        <w:jc w:val="both"/>
+        <w:rPr>
+          <w:rFonts w:asciiTheme="minorHAnsi" w:hAnsiTheme="minorHAnsi" w:cstheme="minorHAnsi"/>
+          <w:color w:val="454545"/>
+        </w:rPr>
+      </w:pPr>
+      <w:r>
+        <w:rPr>
+          <w:rFonts w:asciiTheme="minorHAnsi" w:hAnsiTheme="minorHAnsi" w:cstheme="minorHAnsi"/>
+          <w:color w:val="454545"/>
+        </w:rPr>
+        <w:t>This gives us a loss </w:t>
+      </w:r>
+      <w:r>
+        <w:rPr>
+          <w:rStyle w:val="Emphasis"/>
+          <w:rFonts w:asciiTheme="minorHAnsi" w:hAnsiTheme="minorHAnsi" w:cstheme="minorHAnsi"/>
+          <w:color w:val="454545"/>
+        </w:rPr>
+        <w:t>function</w:t>
+      </w:r>
+      <w:r>
+        <w:rPr>
+          <w:rFonts w:asciiTheme="minorHAnsi" w:hAnsiTheme="minorHAnsi" w:cstheme="minorHAnsi"/>
+          <w:color w:val="454545"/>
+        </w:rPr>
+        <w:t> of root mean squared error.</w:t>
+      </w:r>
+    </w:p>
+    <w:p>
+      <w:pPr>
+        <w:pStyle w:val="NormalWeb"/>
+        <w:shd w:val="clear" w:color="auto" w:fill="FFFFFF"/>
+        <w:spacing w:before="300" w:beforeAutospacing="0" w:after="340" w:afterAutospacing="0" w:line="384" w:lineRule="atLeast"/>
+        <w:jc w:val="both"/>
+        <w:rPr>
+          <w:rFonts w:asciiTheme="minorHAnsi" w:hAnsiTheme="minorHAnsi" w:cstheme="minorHAnsi"/>
+          <w:color w:val="454545"/>
+        </w:rPr>
+      </w:pPr>
+      <w:r>
+        <w:rPr>
+          <w:rFonts w:asciiTheme="minorHAnsi" w:hAnsiTheme="minorHAnsi" w:cstheme="minorHAnsi"/>
+          <w:color w:val="454545"/>
+        </w:rPr>
+        <w:t>When we now want to optimize our guess, and do better than these results, we can look at the loss function, and figure out a way to minimize our loss. As the loss function uses a </w:t>
+      </w:r>
+      <w:r>
+        <w:rPr>
+          <w:rStyle w:val="Emphasis"/>
+          <w:rFonts w:asciiTheme="minorHAnsi" w:hAnsiTheme="minorHAnsi" w:cstheme="minorHAnsi"/>
+          <w:color w:val="454545"/>
+        </w:rPr>
+        <w:t>square</w:t>
+      </w:r>
+      <w:r>
+        <w:rPr>
+          <w:rFonts w:asciiTheme="minorHAnsi" w:hAnsiTheme="minorHAnsi" w:cstheme="minorHAnsi"/>
+          <w:color w:val="454545"/>
+        </w:rPr>
+        <w:t>, the curve of the function is parabolic.</w:t>
+      </w:r>
+    </w:p>
+    <w:p>
+      <w:pPr>
+        <w:pStyle w:val="NormalWeb"/>
+        <w:shd w:val="clear" w:color="auto" w:fill="FFFFFF"/>
+        <w:spacing w:before="300" w:beforeAutospacing="0" w:after="340" w:afterAutospacing="0" w:line="384" w:lineRule="atLeast"/>
+        <w:rPr>
+          <w:rFonts w:asciiTheme="minorHAnsi" w:hAnsiTheme="minorHAnsi" w:cstheme="minorHAnsi"/>
+          <w:color w:val="454545"/>
+        </w:rPr>
+      </w:pPr>
+      <w:r>
+        <w:rPr>
+          <w:rFonts w:asciiTheme="minorHAnsi" w:hAnsiTheme="minorHAnsi" w:cstheme="minorHAnsi"/>
+          <w:noProof/>
+          <w:color w:val="454545"/>
+        </w:rPr>
+        <w:drawing>
+          <wp:inline distT="0" distB="0" distL="0" distR="0" wp14:anchorId="4FB0F973" wp14:editId="2FEA4DE1">
+            <wp:extent cx="5731510" cy="2814955"/>
+            <wp:effectExtent l="0" t="0" r="2540" b="4445"/>
+            <wp:docPr id="966624873" name="Picture 5" descr="A graph of a parabolic loss funciton curve showing its u-shape."/>
+            <wp:cNvGraphicFramePr>
+              <a:graphicFrameLocks xmlns:a="http://schemas.openxmlformats.org/drawingml/2006/main" noChangeAspect="1"/>
+            </wp:cNvGraphicFramePr>
+            <a:graphic xmlns:a="http://schemas.openxmlformats.org/drawingml/2006/main">
+              <a:graphicData uri="http://schemas.openxmlformats.org/drawingml/2006/picture">
+                <pic:pic xmlns:pic="http://schemas.openxmlformats.org/drawingml/2006/picture">
+                  <pic:nvPicPr>
+                    <pic:cNvPr id="0" name="Picture 6" descr="A graph of a parabolic loss funciton curve showing its u-shape."/>
+                    <pic:cNvPicPr>
+                      <a:picLocks noChangeAspect="1" noChangeArrowheads="1"/>
+                    </pic:cNvPicPr>
+                  </pic:nvPicPr>
+                  <pic:blipFill>
+                    <a:blip r:embed="rId22">
+                      <a:extLst>
+                        <a:ext uri="{28A0092B-C50C-407E-A947-70E740481C1C}">
+                          <a14:useLocalDpi xmlns:a14="http://schemas.microsoft.com/office/drawing/2010/main" val="0"/>
+                        </a:ext>
+                      </a:extLst>
+                    </a:blip>
+                    <a:srcRect/>
+                    <a:stretch>
+                      <a:fillRect/>
+                    </a:stretch>
+                  </pic:blipFill>
+                  <pic:spPr bwMode="auto">
+                    <a:xfrm>
+                      <a:off x="0" y="0"/>
+                      <a:ext cx="5731510" cy="2814955"/>
+                    </a:xfrm>
+                    <a:prstGeom prst="rect">
+                      <a:avLst/>
+                    </a:prstGeom>
+                    <a:noFill/>
+                    <a:ln>
+                      <a:noFill/>
+                    </a:ln>
+                  </pic:spPr>
+                </pic:pic>
+              </a:graphicData>
+            </a:graphic>
+          </wp:inline>
+        </w:drawing>
+      </w:r>
+    </w:p>
+    <w:p>
+      <w:pPr>
+        <w:pStyle w:val="NormalWeb"/>
+        <w:shd w:val="clear" w:color="auto" w:fill="FFFFFF"/>
+        <w:spacing w:before="300" w:beforeAutospacing="0" w:after="340" w:afterAutospacing="0" w:line="384" w:lineRule="atLeast"/>
+        <w:rPr>
+          <w:rFonts w:asciiTheme="minorHAnsi" w:hAnsiTheme="minorHAnsi" w:cstheme="minorHAnsi"/>
+          <w:color w:val="454545"/>
+        </w:rPr>
+      </w:pPr>
+      <w:r>
+        <w:rPr>
+          <w:rFonts w:asciiTheme="minorHAnsi" w:hAnsiTheme="minorHAnsi" w:cstheme="minorHAnsi"/>
+          <w:color w:val="454545"/>
+        </w:rPr>
+        <w:t xml:space="preserve">And the value of our loss with our current parameters can be plotted on this. Our loss was high, so we can say we’re </w:t>
+      </w:r>
+      <w:proofErr w:type="gramStart"/>
+      <w:r>
+        <w:rPr>
+          <w:rFonts w:asciiTheme="minorHAnsi" w:hAnsiTheme="minorHAnsi" w:cstheme="minorHAnsi"/>
+          <w:color w:val="454545"/>
+        </w:rPr>
+        <w:t>pretty far</w:t>
+      </w:r>
+      <w:proofErr w:type="gramEnd"/>
+      <w:r>
+        <w:rPr>
+          <w:rFonts w:asciiTheme="minorHAnsi" w:hAnsiTheme="minorHAnsi" w:cstheme="minorHAnsi"/>
+          <w:color w:val="454545"/>
+        </w:rPr>
+        <w:t xml:space="preserve"> up the curve.</w:t>
+      </w:r>
+    </w:p>
+    <w:p>
+      <w:pPr>
+        <w:pStyle w:val="NormalWeb"/>
+        <w:shd w:val="clear" w:color="auto" w:fill="FFFFFF"/>
+        <w:spacing w:before="300" w:beforeAutospacing="0" w:after="340" w:afterAutospacing="0" w:line="384" w:lineRule="atLeast"/>
+        <w:rPr>
+          <w:rFonts w:asciiTheme="minorHAnsi" w:hAnsiTheme="minorHAnsi" w:cstheme="minorHAnsi"/>
+          <w:color w:val="454545"/>
+        </w:rPr>
+      </w:pPr>
+      <w:r>
+        <w:rPr>
+          <w:rFonts w:asciiTheme="minorHAnsi" w:hAnsiTheme="minorHAnsi" w:cstheme="minorHAnsi"/>
+          <w:noProof/>
+          <w:color w:val="454545"/>
+        </w:rPr>
+        <w:drawing>
+          <wp:inline distT="0" distB="0" distL="0" distR="0" wp14:anchorId="535E9F98" wp14:editId="4EE994EC">
+            <wp:extent cx="5731510" cy="2763520"/>
+            <wp:effectExtent l="0" t="0" r="2540" b="0"/>
+            <wp:docPr id="153800848" name="Picture 4" descr="The same u-shaped loss graph as above showing a “high” loss plotted with a circle placed relatively high up on the left side of the curve."/>
+            <wp:cNvGraphicFramePr>
+              <a:graphicFrameLocks xmlns:a="http://schemas.openxmlformats.org/drawingml/2006/main" noChangeAspect="1"/>
+            </wp:cNvGraphicFramePr>
+            <a:graphic xmlns:a="http://schemas.openxmlformats.org/drawingml/2006/main">
+              <a:graphicData uri="http://schemas.openxmlformats.org/drawingml/2006/picture">
+                <pic:pic xmlns:pic="http://schemas.openxmlformats.org/drawingml/2006/picture">
+                  <pic:nvPicPr>
+                    <pic:cNvPr id="0" name="Picture 7" descr="The same u-shaped loss graph as above showing a “high” loss plotted with a circle placed relatively high up on the left side of the curve."/>
+                    <pic:cNvPicPr>
+                      <a:picLocks noChangeAspect="1" noChangeArrowheads="1"/>
+                    </pic:cNvPicPr>
+                  </pic:nvPicPr>
+                  <pic:blipFill>
+                    <a:blip r:embed="rId23">
+                      <a:extLst>
+                        <a:ext uri="{28A0092B-C50C-407E-A947-70E740481C1C}">
+                          <a14:useLocalDpi xmlns:a14="http://schemas.microsoft.com/office/drawing/2010/main" val="0"/>
+                        </a:ext>
+                      </a:extLst>
+                    </a:blip>
+                    <a:srcRect/>
+                    <a:stretch>
+                      <a:fillRect/>
+                    </a:stretch>
+                  </pic:blipFill>
+                  <pic:spPr bwMode="auto">
+                    <a:xfrm>
+                      <a:off x="0" y="0"/>
+                      <a:ext cx="5731510" cy="2763520"/>
+                    </a:xfrm>
+                    <a:prstGeom prst="rect">
+                      <a:avLst/>
+                    </a:prstGeom>
+                    <a:noFill/>
+                    <a:ln>
+                      <a:noFill/>
+                    </a:ln>
+                  </pic:spPr>
+                </pic:pic>
+              </a:graphicData>
+            </a:graphic>
+          </wp:inline>
+        </w:drawing>
+      </w:r>
+    </w:p>
+    <w:p>
+      <w:pPr>
+        <w:pStyle w:val="NormalWeb"/>
+        <w:shd w:val="clear" w:color="auto" w:fill="FFFFFF"/>
+        <w:spacing w:before="300" w:beforeAutospacing="0" w:after="340" w:afterAutospacing="0" w:line="384" w:lineRule="atLeast"/>
+        <w:jc w:val="both"/>
+        <w:rPr>
+          <w:rFonts w:asciiTheme="minorHAnsi" w:hAnsiTheme="minorHAnsi" w:cstheme="minorHAnsi"/>
+          <w:color w:val="454545"/>
+        </w:rPr>
+      </w:pPr>
+      <w:r>
+        <w:rPr>
+          <w:rFonts w:asciiTheme="minorHAnsi" w:hAnsiTheme="minorHAnsi" w:cstheme="minorHAnsi"/>
+          <w:color w:val="454545"/>
+        </w:rPr>
+        <w:lastRenderedPageBreak/>
+        <w:t>When we differentiate our values against the loss function, we’ll get a gradient, and we can use the gradient to figure out which direction we have to go in to move down the slope!</w:t>
+      </w:r>
+    </w:p>
+    <w:p>
+      <w:pPr>
+        <w:pStyle w:val="NormalWeb"/>
+        <w:shd w:val="clear" w:color="auto" w:fill="FFFFFF"/>
+        <w:spacing w:before="300" w:beforeAutospacing="0" w:after="340" w:afterAutospacing="0" w:line="384" w:lineRule="atLeast"/>
+        <w:rPr>
+          <w:rFonts w:asciiTheme="minorHAnsi" w:hAnsiTheme="minorHAnsi" w:cstheme="minorHAnsi"/>
+          <w:color w:val="454545"/>
+        </w:rPr>
+      </w:pPr>
+      <w:r>
+        <w:rPr>
+          <w:rFonts w:asciiTheme="minorHAnsi" w:hAnsiTheme="minorHAnsi" w:cstheme="minorHAnsi"/>
+          <w:noProof/>
+          <w:color w:val="454545"/>
+        </w:rPr>
+        <w:drawing>
+          <wp:inline distT="0" distB="0" distL="0" distR="0" wp14:anchorId="701D7CDB" wp14:editId="38979F79">
+            <wp:extent cx="5731510" cy="2763520"/>
+            <wp:effectExtent l="0" t="0" r="2540" b="0"/>
+            <wp:docPr id="1030864412" name="Picture 3" descr="The same u-shaped loss graph as above showing a “high” loss plotted with a circle placed relatively high up on the left side of the curve showing the gradient of the value as an arrow pointing down toward the bottom of the graph."/>
+            <wp:cNvGraphicFramePr>
+              <a:graphicFrameLocks xmlns:a="http://schemas.openxmlformats.org/drawingml/2006/main" noChangeAspect="1"/>
+            </wp:cNvGraphicFramePr>
+            <a:graphic xmlns:a="http://schemas.openxmlformats.org/drawingml/2006/main">
+              <a:graphicData uri="http://schemas.openxmlformats.org/drawingml/2006/picture">
+                <pic:pic xmlns:pic="http://schemas.openxmlformats.org/drawingml/2006/picture">
+                  <pic:nvPicPr>
+                    <pic:cNvPr id="0" name="Picture 8" descr="The same u-shaped loss graph as above showing a “high” loss plotted with a circle placed relatively high up on the left side of the curve showing the gradient of the value as an arrow pointing down toward the bottom of the graph."/>
+                    <pic:cNvPicPr>
+                      <a:picLocks noChangeAspect="1" noChangeArrowheads="1"/>
+                    </pic:cNvPicPr>
+                  </pic:nvPicPr>
+                  <pic:blipFill>
+                    <a:blip r:embed="rId24">
+                      <a:extLst>
+                        <a:ext uri="{28A0092B-C50C-407E-A947-70E740481C1C}">
+                          <a14:useLocalDpi xmlns:a14="http://schemas.microsoft.com/office/drawing/2010/main" val="0"/>
+                        </a:ext>
+                      </a:extLst>
+                    </a:blip>
+                    <a:srcRect/>
+                    <a:stretch>
+                      <a:fillRect/>
+                    </a:stretch>
+                  </pic:blipFill>
+                  <pic:spPr bwMode="auto">
+                    <a:xfrm>
+                      <a:off x="0" y="0"/>
+                      <a:ext cx="5731510" cy="2763520"/>
+                    </a:xfrm>
+                    <a:prstGeom prst="rect">
+                      <a:avLst/>
+                    </a:prstGeom>
+                    <a:noFill/>
+                    <a:ln>
+                      <a:noFill/>
+                    </a:ln>
+                  </pic:spPr>
+                </pic:pic>
+              </a:graphicData>
+            </a:graphic>
+          </wp:inline>
+        </w:drawing>
+      </w:r>
+    </w:p>
+    <w:p>
+      <w:pPr>
+        <w:pStyle w:val="NormalWeb"/>
+        <w:shd w:val="clear" w:color="auto" w:fill="FFFFFF"/>
+        <w:spacing w:before="300" w:beforeAutospacing="0" w:after="340" w:afterAutospacing="0" w:line="384" w:lineRule="atLeast"/>
+        <w:rPr>
+          <w:rFonts w:asciiTheme="minorHAnsi" w:hAnsiTheme="minorHAnsi" w:cstheme="minorHAnsi"/>
+          <w:color w:val="454545"/>
+        </w:rPr>
+      </w:pPr>
+      <w:r>
+        <w:rPr>
+          <w:rFonts w:asciiTheme="minorHAnsi" w:hAnsiTheme="minorHAnsi" w:cstheme="minorHAnsi"/>
+          <w:color w:val="454545"/>
+        </w:rPr>
+        <w:t xml:space="preserve">And we can then move down the slope in the direction derived from gradient. We’ll ‘jump’ by a certain amount, and we can call that amount the ‘Learning </w:t>
+      </w:r>
+      <w:proofErr w:type="gramStart"/>
+      <w:r>
+        <w:rPr>
+          <w:rFonts w:asciiTheme="minorHAnsi" w:hAnsiTheme="minorHAnsi" w:cstheme="minorHAnsi"/>
+          <w:color w:val="454545"/>
+        </w:rPr>
+        <w:t>Rate’</w:t>
+      </w:r>
+      <w:proofErr w:type="gramEnd"/>
+    </w:p>
+    <w:p>
+      <w:pPr>
+        <w:pStyle w:val="NormalWeb"/>
+        <w:shd w:val="clear" w:color="auto" w:fill="FFFFFF"/>
+        <w:spacing w:before="300" w:beforeAutospacing="0" w:after="340" w:afterAutospacing="0" w:line="384" w:lineRule="atLeast"/>
+        <w:rPr>
+          <w:rFonts w:asciiTheme="minorHAnsi" w:hAnsiTheme="minorHAnsi" w:cstheme="minorHAnsi"/>
+          <w:color w:val="454545"/>
+        </w:rPr>
+      </w:pPr>
+      <w:r>
+        <w:rPr>
+          <w:rFonts w:asciiTheme="minorHAnsi" w:hAnsiTheme="minorHAnsi" w:cstheme="minorHAnsi"/>
+          <w:noProof/>
+          <w:color w:val="454545"/>
+        </w:rPr>
+        <w:drawing>
+          <wp:inline distT="0" distB="0" distL="0" distR="0" wp14:anchorId="364BDA51" wp14:editId="6BBB124A">
+            <wp:extent cx="5731510" cy="2828925"/>
+            <wp:effectExtent l="0" t="0" r="2540" b="9525"/>
+            <wp:docPr id="1797457685" name="Picture 2" descr="The same u-shaped loss graph as above showing a “high” loss plotted with a circle placed relatively high up on the left side of the curve showing the gradient of the value as an arrow pointing down toward the bottom of the graph AND showing the actual step you take depending on the learning rate as a smaller arrow pointing in the same direction as the gradient down toward the bottom of the graph."/>
+            <wp:cNvGraphicFramePr>
+              <a:graphicFrameLocks xmlns:a="http://schemas.openxmlformats.org/drawingml/2006/main" noChangeAspect="1"/>
+            </wp:cNvGraphicFramePr>
+            <a:graphic xmlns:a="http://schemas.openxmlformats.org/drawingml/2006/main">
+              <a:graphicData uri="http://schemas.openxmlformats.org/drawingml/2006/picture">
+                <pic:pic xmlns:pic="http://schemas.openxmlformats.org/drawingml/2006/picture">
+                  <pic:nvPicPr>
+                    <pic:cNvPr id="0" name="Picture 9" descr="The same u-shaped loss graph as above showing a “high” loss plotted with a circle placed relatively high up on the left side of the curve showing the gradient of the value as an arrow pointing down toward the bottom of the graph AND showing the actual step you take depending on the learning rate as a smaller arrow pointing in the same direction as the gradient down toward the bottom of the graph."/>
+                    <pic:cNvPicPr>
+                      <a:picLocks noChangeAspect="1" noChangeArrowheads="1"/>
+                    </pic:cNvPicPr>
+                  </pic:nvPicPr>
+                  <pic:blipFill>
+                    <a:blip r:embed="rId25">
+                      <a:extLst>
+                        <a:ext uri="{28A0092B-C50C-407E-A947-70E740481C1C}">
+                          <a14:useLocalDpi xmlns:a14="http://schemas.microsoft.com/office/drawing/2010/main" val="0"/>
+                        </a:ext>
+                      </a:extLst>
+                    </a:blip>
+                    <a:srcRect/>
+                    <a:stretch>
+                      <a:fillRect/>
+                    </a:stretch>
+                  </pic:blipFill>
+                  <pic:spPr bwMode="auto">
+                    <a:xfrm>
+                      <a:off x="0" y="0"/>
+                      <a:ext cx="5731510" cy="2828925"/>
+                    </a:xfrm>
+                    <a:prstGeom prst="rect">
+                      <a:avLst/>
+                    </a:prstGeom>
+                    <a:noFill/>
+                    <a:ln>
+                      <a:noFill/>
+                    </a:ln>
+                  </pic:spPr>
+                </pic:pic>
+              </a:graphicData>
+            </a:graphic>
+          </wp:inline>
+        </w:drawing>
+      </w:r>
+    </w:p>
+    <w:p>
+      <w:pPr>
+        <w:pStyle w:val="NormalWeb"/>
+        <w:shd w:val="clear" w:color="auto" w:fill="FFFFFF"/>
+        <w:spacing w:before="300" w:beforeAutospacing="0" w:after="340" w:afterAutospacing="0" w:line="384" w:lineRule="atLeast"/>
+        <w:jc w:val="both"/>
+        <w:rPr>
+          <w:rFonts w:asciiTheme="minorHAnsi" w:hAnsiTheme="minorHAnsi" w:cstheme="minorHAnsi"/>
+          <w:color w:val="454545"/>
+        </w:rPr>
+      </w:pPr>
+      <w:r>
+        <w:rPr>
+          <w:rFonts w:asciiTheme="minorHAnsi" w:hAnsiTheme="minorHAnsi" w:cstheme="minorHAnsi"/>
+          <w:color w:val="454545"/>
+        </w:rPr>
+        <w:t xml:space="preserve">After that, we are now closer to the bottom of the curve. The parameters that give us our location on the curve can then be the next ‘guess’, </w:t>
+      </w:r>
+      <w:proofErr w:type="gramStart"/>
+      <w:r>
+        <w:rPr>
+          <w:rFonts w:asciiTheme="minorHAnsi" w:hAnsiTheme="minorHAnsi" w:cstheme="minorHAnsi"/>
+          <w:color w:val="454545"/>
+        </w:rPr>
+        <w:t>and by definition, these</w:t>
+      </w:r>
+      <w:proofErr w:type="gramEnd"/>
+      <w:r>
+        <w:rPr>
+          <w:rFonts w:asciiTheme="minorHAnsi" w:hAnsiTheme="minorHAnsi" w:cstheme="minorHAnsi"/>
+          <w:color w:val="454545"/>
+        </w:rPr>
+        <w:t xml:space="preserve"> will have a lower loss, and we can repeat the loop. This is called </w:t>
+      </w:r>
+      <w:r>
+        <w:rPr>
+          <w:rStyle w:val="Emphasis"/>
+          <w:rFonts w:asciiTheme="minorHAnsi" w:hAnsiTheme="minorHAnsi" w:cstheme="minorHAnsi"/>
+          <w:color w:val="454545"/>
+        </w:rPr>
+        <w:t>back propagation</w:t>
+      </w:r>
+      <w:r>
+        <w:rPr>
+          <w:rFonts w:asciiTheme="minorHAnsi" w:hAnsiTheme="minorHAnsi" w:cstheme="minorHAnsi"/>
+          <w:color w:val="454545"/>
+        </w:rPr>
+        <w:t>.</w:t>
+      </w:r>
+    </w:p>
+    <w:p>
+      <w:pPr>
+        <w:pStyle w:val="NormalWeb"/>
+        <w:shd w:val="clear" w:color="auto" w:fill="FFFFFF"/>
+        <w:spacing w:before="300" w:beforeAutospacing="0" w:after="340" w:afterAutospacing="0" w:line="384" w:lineRule="atLeast"/>
+        <w:rPr>
+          <w:rFonts w:asciiTheme="minorHAnsi" w:hAnsiTheme="minorHAnsi" w:cstheme="minorHAnsi"/>
+          <w:color w:val="454545"/>
+        </w:rPr>
+      </w:pPr>
+      <w:r>
+        <w:rPr>
+          <w:rFonts w:asciiTheme="minorHAnsi" w:hAnsiTheme="minorHAnsi" w:cstheme="minorHAnsi"/>
+          <w:noProof/>
+          <w:color w:val="454545"/>
+        </w:rPr>
+        <w:lastRenderedPageBreak/>
+        <w:drawing>
+          <wp:inline distT="0" distB="0" distL="0" distR="0" wp14:anchorId="1703198A" wp14:editId="16342564">
+            <wp:extent cx="5731510" cy="2848610"/>
+            <wp:effectExtent l="0" t="0" r="2540" b="8890"/>
+            <wp:docPr id="297679084" name="Picture 1" descr="The same u-shaped loss graph as above showing that now our dot has moved lower on the left side of the u-shaped graph by following that gradient and taking that step mentioned above."/>
+            <wp:cNvGraphicFramePr>
+              <a:graphicFrameLocks xmlns:a="http://schemas.openxmlformats.org/drawingml/2006/main" noChangeAspect="1"/>
+            </wp:cNvGraphicFramePr>
+            <a:graphic xmlns:a="http://schemas.openxmlformats.org/drawingml/2006/main">
+              <a:graphicData uri="http://schemas.openxmlformats.org/drawingml/2006/picture">
+                <pic:pic xmlns:pic="http://schemas.openxmlformats.org/drawingml/2006/picture">
+                  <pic:nvPicPr>
+                    <pic:cNvPr id="0" name="Picture 10" descr="The same u-shaped loss graph as above showing that now our dot has moved lower on the left side of the u-shaped graph by following that gradient and taking that step mentioned above."/>
+                    <pic:cNvPicPr>
+                      <a:picLocks noChangeAspect="1" noChangeArrowheads="1"/>
+                    </pic:cNvPicPr>
+                  </pic:nvPicPr>
+                  <pic:blipFill>
+                    <a:blip r:embed="rId26">
+                      <a:extLst>
+                        <a:ext uri="{28A0092B-C50C-407E-A947-70E740481C1C}">
+                          <a14:useLocalDpi xmlns:a14="http://schemas.microsoft.com/office/drawing/2010/main" val="0"/>
+                        </a:ext>
+                      </a:extLst>
+                    </a:blip>
+                    <a:srcRect/>
+                    <a:stretch>
+                      <a:fillRect/>
+                    </a:stretch>
+                  </pic:blipFill>
+                  <pic:spPr bwMode="auto">
+                    <a:xfrm>
+                      <a:off x="0" y="0"/>
+                      <a:ext cx="5731510" cy="2848610"/>
+                    </a:xfrm>
+                    <a:prstGeom prst="rect">
+                      <a:avLst/>
+                    </a:prstGeom>
+                    <a:noFill/>
+                    <a:ln>
+                      <a:noFill/>
+                    </a:ln>
+                  </pic:spPr>
+                </pic:pic>
+              </a:graphicData>
+            </a:graphic>
+          </wp:inline>
+        </w:drawing>
+      </w:r>
+    </w:p>
+    <w:p>
+      <w:pPr>
+        <w:pStyle w:val="NormalWeb"/>
+        <w:shd w:val="clear" w:color="auto" w:fill="FFFFFF"/>
+        <w:spacing w:before="300" w:beforeAutospacing="0" w:after="340" w:afterAutospacing="0" w:line="384" w:lineRule="atLeast"/>
+        <w:jc w:val="both"/>
+        <w:rPr>
+          <w:rFonts w:asciiTheme="minorHAnsi" w:hAnsiTheme="minorHAnsi" w:cstheme="minorHAnsi"/>
+          <w:color w:val="454545"/>
+        </w:rPr>
+      </w:pPr>
+      <w:r>
+        <w:rPr>
+          <w:rFonts w:asciiTheme="minorHAnsi" w:hAnsiTheme="minorHAnsi" w:cstheme="minorHAnsi"/>
+          <w:color w:val="454545"/>
+        </w:rPr>
+        <w:t>The process can be repeated, and over time the value will get closer and closer to the bottom of the parabola, which is the minimum value of the loss function.</w:t>
+      </w:r>
+    </w:p>
+    <w:p>
+      <w:pPr>
+        <w:pStyle w:val="NormalWeb"/>
+        <w:shd w:val="clear" w:color="auto" w:fill="FFFFFF"/>
+        <w:spacing w:before="300" w:beforeAutospacing="0" w:after="340" w:afterAutospacing="0" w:line="384" w:lineRule="atLeast"/>
+        <w:jc w:val="both"/>
+        <w:rPr>
+          <w:rFonts w:asciiTheme="minorHAnsi" w:hAnsiTheme="minorHAnsi" w:cstheme="minorHAnsi"/>
+          <w:color w:val="454545"/>
+        </w:rPr>
+      </w:pPr>
+      <w:r>
+        <w:rPr>
+          <w:rFonts w:asciiTheme="minorHAnsi" w:hAnsiTheme="minorHAnsi" w:cstheme="minorHAnsi"/>
+          <w:color w:val="454545"/>
+        </w:rPr>
+        <w:t>This process of using the gradient of the value to figure out the direction of the minimum, and then jumping down the curve towards the minimum is called </w:t>
+      </w:r>
+      <w:r>
+        <w:rPr>
+          <w:rStyle w:val="Emphasis"/>
+          <w:rFonts w:asciiTheme="minorHAnsi" w:hAnsiTheme="minorHAnsi" w:cstheme="minorHAnsi"/>
+          <w:color w:val="454545"/>
+        </w:rPr>
+        <w:t>gradient descent</w:t>
+      </w:r>
+      <w:r>
+        <w:rPr>
+          <w:rFonts w:asciiTheme="minorHAnsi" w:hAnsiTheme="minorHAnsi" w:cstheme="minorHAnsi"/>
+          <w:color w:val="454545"/>
+        </w:rPr>
+        <w:t>.</w:t>
+      </w:r>
+    </w:p>
+    <w:p>
+      <w:pPr>
+        <w:rPr>
+          <w:rFonts w:cstheme="minorHAnsi"/>
+        </w:rPr>
+      </w:pPr>
+    </w:p>
+    <w:p>
+      <w:pPr>
+        <w:shd w:val="clear" w:color="auto" w:fill="FFFFFF"/>
+        <w:spacing w:before="300" w:after="340" w:line="384" w:lineRule="atLeast"/>
+        <w:jc w:val="both"/>
+        <w:rPr>
+          <w:rFonts w:eastAsia="Times New Roman" w:cstheme="minorHAnsi"/>
+          <w:color w:val="454545"/>
+          <w:kern w:val="0"/>
+          <w:lang w:eastAsia="en-IN"/>
+          <w14:ligatures w14:val="none"/>
+        </w:rPr>
+      </w:pPr>
     </w:p>
     <w:p>
       <w:pPr>

</xml_diff>